<commit_message>
Version 0.3.0: fixing compatibility with JWST stage 3 pipeline
</commit_message>
<xml_diff>
--- a/manual.docx
+++ b/manual.docx
@@ -1478,7 +1478,19 @@
         <w:rPr>
           <w:lang w:val="en-US"/>
         </w:rPr>
-        <w:t xml:space="preserve">In its current version, the pipeline can only be used for programs consisting of one or multiple </w:t>
+        <w:t xml:space="preserve">In its current version, the pipeline can only be used </w:t>
+      </w:r>
+      <w:r>
+        <w:rPr>
+          <w:lang w:val="en-US"/>
+        </w:rPr>
+        <w:t>to simulate</w:t>
+      </w:r>
+      <w:r>
+        <w:rPr>
+          <w:lang w:val="en-US"/>
+        </w:rPr>
+        <w:t xml:space="preserve"> programs consisting of one or multiple </w:t>
       </w:r>
       <w:r>
         <w:rPr>
@@ -1486,7 +1498,7 @@
           <w:bCs/>
           <w:lang w:val="en-US"/>
         </w:rPr>
-        <w:t>(roll 1, roll 2, reference) observation sequences</w:t>
+        <w:t>roll 1, roll 2, reference observation sequences</w:t>
       </w:r>
       <w:r>
         <w:rPr>
@@ -1554,19 +1566,7 @@
           <w:bCs/>
           <w:lang w:val="en-US"/>
         </w:rPr>
-        <w:t>Dithering</w:t>
-      </w:r>
-      <w:r>
-        <w:rPr>
-          <w:lang w:val="en-US"/>
-        </w:rPr>
-        <w:t xml:space="preserve"> </w:t>
-      </w:r>
-      <w:r>
-        <w:rPr>
-          <w:lang w:val="en-US"/>
-        </w:rPr>
-        <w:t xml:space="preserve">is not supported and </w:t>
+        <w:t>Standard subpixel d</w:t>
       </w:r>
       <w:r>
         <w:rPr>
@@ -1574,7 +1574,35 @@
           <w:bCs/>
           <w:lang w:val="en-US"/>
         </w:rPr>
-        <w:t>sub-pixel dithering</w:t>
+        <w:t>ithering</w:t>
+      </w:r>
+      <w:r>
+        <w:rPr>
+          <w:lang w:val="en-US"/>
+        </w:rPr>
+        <w:t xml:space="preserve"> </w:t>
+      </w:r>
+      <w:r>
+        <w:rPr>
+          <w:lang w:val="en-US"/>
+        </w:rPr>
+        <w:t xml:space="preserve">is not supported and </w:t>
+      </w:r>
+      <w:r>
+        <w:rPr>
+          <w:b/>
+          <w:bCs/>
+          <w:lang w:val="en-US"/>
+        </w:rPr>
+        <w:t>small grid</w:t>
+      </w:r>
+      <w:r>
+        <w:rPr>
+          <w:b/>
+          <w:bCs/>
+          <w:lang w:val="en-US"/>
+        </w:rPr>
+        <w:t xml:space="preserve"> dithering</w:t>
       </w:r>
       <w:r>
         <w:rPr>
@@ -1613,7 +1641,7 @@
           <w:bCs/>
           <w:lang w:val="en-US"/>
         </w:rPr>
-        <w:t>JWST GTO programs 1194</w:t>
+        <w:t>GTO programs 1194</w:t>
       </w:r>
       <w:r>
         <w:rPr>
@@ -1719,41 +1747,23 @@
           <w:color w:val="FF0000"/>
           <w:lang w:val="en-US"/>
         </w:rPr>
-        <w:t xml:space="preserve">The </w:t>
-      </w:r>
-      <w:r>
-        <w:rPr>
-          <w:b/>
-          <w:bCs/>
+        <w:t xml:space="preserve">There is an issue with the subarray coordinates. Currently, </w:t>
+      </w:r>
+      <w:proofErr w:type="spellStart"/>
+      <w:r>
+        <w:rPr>
           <w:color w:val="FF0000"/>
           <w:lang w:val="en-US"/>
         </w:rPr>
-        <w:t xml:space="preserve">JWST </w:t>
-      </w:r>
-      <w:r>
-        <w:rPr>
-          <w:b/>
-          <w:bCs/>
+        <w:t>pyNRC</w:t>
+      </w:r>
+      <w:proofErr w:type="spellEnd"/>
+      <w:r>
+        <w:rPr>
           <w:color w:val="FF0000"/>
           <w:lang w:val="en-US"/>
         </w:rPr>
-        <w:t>s</w:t>
-      </w:r>
-      <w:r>
-        <w:rPr>
-          <w:b/>
-          <w:bCs/>
-          <w:color w:val="FF0000"/>
-          <w:lang w:val="en-US"/>
-        </w:rPr>
-        <w:t>tage 3</w:t>
-      </w:r>
-      <w:r>
-        <w:rPr>
-          <w:color w:val="FF0000"/>
-          <w:lang w:val="en-US"/>
-        </w:rPr>
-        <w:t xml:space="preserve"> pipeline processing currently only works for the round mask data. We are working on a fix for the bar mask data.</w:t>
+        <w:t xml:space="preserve"> uses old subarray coordinates when cutting out the subarrays from the full frame reference files. However, this does not have a significant effect on the simulated data.</w:t>
       </w:r>
     </w:p>
     <w:p>
@@ -1774,32 +1784,7 @@
           <w:color w:val="FF0000"/>
           <w:lang w:val="en-US"/>
         </w:rPr>
-        <w:t xml:space="preserve">There is an issue with the </w:t>
-      </w:r>
-      <w:r>
-        <w:rPr>
-          <w:b/>
-          <w:bCs/>
-          <w:color w:val="FF0000"/>
-          <w:lang w:val="en-US"/>
-        </w:rPr>
-        <w:t xml:space="preserve">orientation of the </w:t>
-      </w:r>
-      <w:r>
-        <w:rPr>
-          <w:b/>
-          <w:bCs/>
-          <w:color w:val="FF0000"/>
-          <w:lang w:val="en-US"/>
-        </w:rPr>
-        <w:t>bar mask coronagraph</w:t>
-      </w:r>
-      <w:r>
-        <w:rPr>
-          <w:color w:val="FF0000"/>
-          <w:lang w:val="en-US"/>
-        </w:rPr>
-        <w:t>. While the narrow end of the bar mask coronagraph should be on the right side in detector coordinates, it is currently on the left side.</w:t>
+        <w:t>There is an issue with the subarray and coronagraphic mask orientation. Currently, the orientation is only correct for the LW subarrays.</w:t>
       </w:r>
     </w:p>
     <w:p>
@@ -1870,7 +1855,21 @@
         <w:rPr>
           <w:lang w:val="en-US"/>
         </w:rPr>
-        <w:t xml:space="preserve">The issue with the horizontal axis flip between </w:t>
+        <w:t xml:space="preserve">The issue with the horizontal axis </w:t>
+      </w:r>
+      <w:proofErr w:type="gramStart"/>
+      <w:r>
+        <w:rPr>
+          <w:lang w:val="en-US"/>
+        </w:rPr>
+        <w:t>flip</w:t>
+      </w:r>
+      <w:proofErr w:type="gramEnd"/>
+      <w:r>
+        <w:rPr>
+          <w:lang w:val="en-US"/>
+        </w:rPr>
+        <w:t xml:space="preserve"> between </w:t>
       </w:r>
       <w:proofErr w:type="spellStart"/>
       <w:r>
@@ -1885,6 +1884,53 @@
           <w:lang w:val="en-US"/>
         </w:rPr>
         <w:t xml:space="preserve"> and MIRAGE data was fixed by flipping the CRDS reference files read by </w:t>
+      </w:r>
+      <w:proofErr w:type="spellStart"/>
+      <w:r>
+        <w:rPr>
+          <w:lang w:val="en-US"/>
+        </w:rPr>
+        <w:t>pyNRC</w:t>
+      </w:r>
+      <w:proofErr w:type="spellEnd"/>
+      <w:r>
+        <w:rPr>
+          <w:lang w:val="en-US"/>
+        </w:rPr>
+        <w:t>.</w:t>
+      </w:r>
+    </w:p>
+    <w:p>
+      <w:pPr>
+        <w:pStyle w:val="ListParagraph"/>
+        <w:numPr>
+          <w:ilvl w:val="0"/>
+          <w:numId w:val="9"/>
+        </w:numPr>
+        <w:jc w:val="both"/>
+        <w:rPr>
+          <w:lang w:val="en-US"/>
+        </w:rPr>
+      </w:pPr>
+      <w:r>
+        <w:rPr>
+          <w:lang w:val="en-US"/>
+        </w:rPr>
+        <w:t xml:space="preserve">The issue with the horizontal axis </w:t>
+      </w:r>
+      <w:proofErr w:type="gramStart"/>
+      <w:r>
+        <w:rPr>
+          <w:lang w:val="en-US"/>
+        </w:rPr>
+        <w:t>flip</w:t>
+      </w:r>
+      <w:proofErr w:type="gramEnd"/>
+      <w:r>
+        <w:rPr>
+          <w:lang w:val="en-US"/>
+        </w:rPr>
+        <w:t xml:space="preserve"> of the coronagraphic masks was fixed by flipping the masks in </w:t>
       </w:r>
       <w:proofErr w:type="spellStart"/>
       <w:r>
@@ -3439,6 +3485,81 @@
           <w:lang w:val="en-US"/>
         </w:rPr>
         <w:t>.</w:t>
+      </w:r>
+    </w:p>
+    <w:p>
+      <w:pPr>
+        <w:pStyle w:val="ListParagraph"/>
+        <w:numPr>
+          <w:ilvl w:val="0"/>
+          <w:numId w:val="12"/>
+        </w:numPr>
+        <w:jc w:val="both"/>
+        <w:rPr>
+          <w:lang w:val="en-US"/>
+        </w:rPr>
+      </w:pPr>
+      <w:r>
+        <w:rPr>
+          <w:lang w:val="en-US"/>
+        </w:rPr>
+        <w:t xml:space="preserve">Make sure to have version 1.15.0 of </w:t>
+      </w:r>
+      <w:proofErr w:type="spellStart"/>
+      <w:r>
+        <w:rPr>
+          <w:lang w:val="en-US"/>
+        </w:rPr>
+        <w:t>healpy</w:t>
+      </w:r>
+      <w:proofErr w:type="spellEnd"/>
+      <w:r>
+        <w:rPr>
+          <w:lang w:val="en-US"/>
+        </w:rPr>
+        <w:t xml:space="preserve">, version 2.1.0 of mirage, version 1.32 of </w:t>
+      </w:r>
+      <w:proofErr w:type="spellStart"/>
+      <w:r>
+        <w:rPr>
+          <w:lang w:val="en-US"/>
+        </w:rPr>
+        <w:t>grismconf</w:t>
+      </w:r>
+      <w:proofErr w:type="spellEnd"/>
+      <w:r>
+        <w:rPr>
+          <w:lang w:val="en-US"/>
+        </w:rPr>
+        <w:t xml:space="preserve">, version 1.56 of </w:t>
+      </w:r>
+      <w:proofErr w:type="spellStart"/>
+      <w:r>
+        <w:rPr>
+          <w:lang w:val="en-US"/>
+        </w:rPr>
+        <w:t>nircam-gsim</w:t>
+      </w:r>
+      <w:proofErr w:type="spellEnd"/>
+      <w:r>
+        <w:rPr>
+          <w:lang w:val="en-US"/>
+        </w:rPr>
+        <w:t xml:space="preserve">, and version 1.3.2 of </w:t>
+      </w:r>
+      <w:proofErr w:type="spellStart"/>
+      <w:r>
+        <w:rPr>
+          <w:lang w:val="en-US"/>
+        </w:rPr>
+        <w:t>jwst</w:t>
+      </w:r>
+      <w:proofErr w:type="spellEnd"/>
+      <w:r>
+        <w:rPr>
+          <w:lang w:val="en-US"/>
+        </w:rPr>
+        <w:t xml:space="preserve"> installed.</w:t>
       </w:r>
     </w:p>
     <w:p>
@@ -7943,7 +8064,6 @@
   <w:style w:type="character" w:default="1" w:styleId="DefaultParagraphFont">
     <w:name w:val="Default Paragraph Font"/>
     <w:uiPriority w:val="1"/>
-    <w:semiHidden/>
     <w:unhideWhenUsed/>
   </w:style>
   <w:style w:type="table" w:default="1" w:styleId="TableNormal">

</xml_diff>

<commit_message>
Version 1.0.0: changed jump detection threshold and distortion reference files
</commit_message>
<xml_diff>
--- a/manual.docx
+++ b/manual.docx
@@ -1919,7 +1919,7 @@
           <w:color w:val="FF0000"/>
           <w:lang w:val="en-US"/>
         </w:rPr>
-        <w:t>Version 0.3.0</w:t>
+        <w:t>Version 1.0.0</w:t>
       </w:r>
     </w:p>
     <w:p>
@@ -1940,14 +1940,23 @@
           <w:color w:val="FF0000"/>
           <w:lang w:val="en-US"/>
         </w:rPr>
-        <w:t>The JWST stage 3 pipeline processing was improved by fixing multiple wrong header keywords</w:t>
-      </w:r>
+        <w:t xml:space="preserve">UPDATE OF </w:t>
+      </w:r>
+      <w:proofErr w:type="spellStart"/>
       <w:r>
         <w:rPr>
           <w:color w:val="FF0000"/>
           <w:lang w:val="en-US"/>
         </w:rPr>
-        <w:t>.</w:t>
+        <w:t>pyNRC</w:t>
+      </w:r>
+      <w:proofErr w:type="spellEnd"/>
+      <w:r>
+        <w:rPr>
+          <w:color w:val="FF0000"/>
+          <w:lang w:val="en-US"/>
+        </w:rPr>
+        <w:t xml:space="preserve"> IS REQUIRED!</w:t>
       </w:r>
     </w:p>
     <w:p>
@@ -1968,7 +1977,28 @@
           <w:color w:val="FF0000"/>
           <w:lang w:val="en-US"/>
         </w:rPr>
-        <w:t>The issue with the wrongly oriented small grid dithers was fixed by inverting the RA sign of the dither offset.</w:t>
+        <w:t>The jump detection threshold was increased to 50 because otherwise too many pixels were flagged as bad in the coronagr</w:t>
+      </w:r>
+      <w:r>
+        <w:rPr>
+          <w:color w:val="FF0000"/>
+          <w:lang w:val="en-US"/>
+        </w:rPr>
+        <w:t>a</w:t>
+      </w:r>
+      <w:r>
+        <w:rPr>
+          <w:color w:val="FF0000"/>
+          <w:lang w:val="en-US"/>
+        </w:rPr>
+        <w:t>phic subarrays</w:t>
+      </w:r>
+      <w:r>
+        <w:rPr>
+          <w:color w:val="FF0000"/>
+          <w:lang w:val="en-US"/>
+        </w:rPr>
+        <w:t>.</w:t>
       </w:r>
     </w:p>
     <w:p>
@@ -1989,39 +2019,21 @@
           <w:color w:val="FF0000"/>
           <w:lang w:val="en-US"/>
         </w:rPr>
-        <w:t xml:space="preserve">The issue with the axis </w:t>
-      </w:r>
-      <w:proofErr w:type="gramStart"/>
+        <w:t>The co-adding step of the stage 3 pipeline was improved by</w:t>
+      </w:r>
       <w:r>
         <w:rPr>
           <w:color w:val="FF0000"/>
           <w:lang w:val="en-US"/>
         </w:rPr>
-        <w:t>flip</w:t>
-      </w:r>
-      <w:proofErr w:type="gramEnd"/>
+        <w:t xml:space="preserve"> hard-coding the use of outdated distortion reference files which correspond to the tweaked reference pixel positions (see version 0.4.0)</w:t>
+      </w:r>
       <w:r>
         <w:rPr>
           <w:color w:val="FF0000"/>
           <w:lang w:val="en-US"/>
         </w:rPr>
-        <w:t xml:space="preserve"> between </w:t>
-      </w:r>
-      <w:proofErr w:type="spellStart"/>
-      <w:r>
-        <w:rPr>
-          <w:color w:val="FF0000"/>
-          <w:lang w:val="en-US"/>
-        </w:rPr>
-        <w:t>pyNRC</w:t>
-      </w:r>
-      <w:proofErr w:type="spellEnd"/>
-      <w:r>
-        <w:rPr>
-          <w:color w:val="FF0000"/>
-          <w:lang w:val="en-US"/>
-        </w:rPr>
-        <w:t xml:space="preserve"> and MIRAGE data was fixed for both channels.</w:t>
+        <w:t>.</w:t>
       </w:r>
     </w:p>
     <w:p>
@@ -2042,23 +2054,78 @@
           <w:color w:val="FF0000"/>
           <w:lang w:val="en-US"/>
         </w:rPr>
-        <w:t xml:space="preserve">The issue with the axis </w:t>
-      </w:r>
-      <w:proofErr w:type="gramStart"/>
+        <w:t xml:space="preserve">Simulations with the true reference pixel positions and the </w:t>
+      </w:r>
       <w:r>
         <w:rPr>
           <w:color w:val="FF0000"/>
           <w:lang w:val="en-US"/>
         </w:rPr>
-        <w:t>flip</w:t>
-      </w:r>
-      <w:proofErr w:type="gramEnd"/>
+        <w:t xml:space="preserve">most recent distortion reference files can be obtained by commenting in/out the corresponding lines in </w:t>
+      </w:r>
+      <w:r>
+        <w:rPr>
+          <w:rFonts w:ascii="Menlo" w:hAnsi="Menlo" w:cs="Menlo"/>
+          <w:color w:val="ED7D31" w:themeColor="accent2"/>
+          <w:sz w:val="20"/>
+          <w:szCs w:val="20"/>
+          <w:lang w:val="en-US"/>
+        </w:rPr>
+        <w:t>util</w:t>
+      </w:r>
+      <w:r>
+        <w:rPr>
+          <w:rFonts w:ascii="Menlo" w:hAnsi="Menlo" w:cs="Menlo"/>
+          <w:color w:val="ED7D31" w:themeColor="accent2"/>
+          <w:sz w:val="20"/>
+          <w:szCs w:val="20"/>
+          <w:lang w:val="en-US"/>
+        </w:rPr>
+        <w:t>.py</w:t>
+      </w:r>
       <w:r>
         <w:rPr>
           <w:color w:val="FF0000"/>
           <w:lang w:val="en-US"/>
         </w:rPr>
-        <w:t xml:space="preserve"> of the coronagraphic masks was fixed for both channels.</w:t>
+        <w:t xml:space="preserve"> and </w:t>
+      </w:r>
+      <w:r>
+        <w:rPr>
+          <w:rFonts w:ascii="Menlo" w:hAnsi="Menlo" w:cs="Menlo"/>
+          <w:color w:val="ED7D31" w:themeColor="accent2"/>
+          <w:sz w:val="20"/>
+          <w:szCs w:val="20"/>
+          <w:lang w:val="en-US"/>
+        </w:rPr>
+        <w:t>run_</w:t>
+      </w:r>
+      <w:r>
+        <w:rPr>
+          <w:rFonts w:ascii="Menlo" w:hAnsi="Menlo" w:cs="Menlo"/>
+          <w:color w:val="ED7D31" w:themeColor="accent2"/>
+          <w:sz w:val="20"/>
+          <w:szCs w:val="20"/>
+          <w:lang w:val="en-US"/>
+        </w:rPr>
+        <w:t>jwst_s1s2</w:t>
+      </w:r>
+      <w:r>
+        <w:rPr>
+          <w:rFonts w:ascii="Menlo" w:hAnsi="Menlo" w:cs="Menlo"/>
+          <w:color w:val="ED7D31" w:themeColor="accent2"/>
+          <w:sz w:val="20"/>
+          <w:szCs w:val="20"/>
+          <w:lang w:val="en-US"/>
+        </w:rPr>
+        <w:t>.py</w:t>
+      </w:r>
+      <w:r>
+        <w:rPr>
+          <w:color w:val="FF0000"/>
+          <w:lang w:val="en-US"/>
+        </w:rPr>
+        <w:t>, but the stage 3 co-adding step will not work correctly anymore.</w:t>
       </w:r>
     </w:p>
     <w:p>
@@ -2077,7 +2144,7 @@
         <w:rPr>
           <w:lang w:val="en-US"/>
         </w:rPr>
-        <w:t>Version 0.2.0</w:t>
+        <w:t>Version 0.4.0</w:t>
       </w:r>
     </w:p>
     <w:p>
@@ -2096,17 +2163,21 @@
         <w:rPr>
           <w:lang w:val="en-US"/>
         </w:rPr>
-        <w:t xml:space="preserve">The issue with the wrongly oriented scenes was fixed by injecting the companions with an inverted RA sign in </w:t>
-      </w:r>
-      <w:r>
-        <w:rPr>
-          <w:rFonts w:ascii="Menlo" w:hAnsi="Menlo" w:cs="Menlo"/>
-          <w:color w:val="ED7D31" w:themeColor="accent2"/>
-          <w:sz w:val="20"/>
-          <w:szCs w:val="20"/>
-          <w:lang w:val="en-US"/>
-        </w:rPr>
-        <w:t>run_pynrc.py</w:t>
+        <w:t xml:space="preserve">The issue with mismatched bad pixel maps was fixed. It was caused by an offset between the reference files used by </w:t>
+      </w:r>
+      <w:proofErr w:type="spellStart"/>
+      <w:r>
+        <w:rPr>
+          <w:lang w:val="en-US"/>
+        </w:rPr>
+        <w:t>pyNRC</w:t>
+      </w:r>
+      <w:proofErr w:type="spellEnd"/>
+      <w:r>
+        <w:rPr>
+          <w:lang w:val="en-US"/>
+        </w:rPr>
+        <w:t xml:space="preserve"> and those on CRDS</w:t>
       </w:r>
       <w:r>
         <w:rPr>
@@ -2131,61 +2202,32 @@
         <w:rPr>
           <w:lang w:val="en-US"/>
         </w:rPr>
-        <w:t xml:space="preserve">The issue with the horizontal axis </w:t>
-      </w:r>
-      <w:proofErr w:type="gramStart"/>
-      <w:r>
-        <w:rPr>
-          <w:lang w:val="en-US"/>
-        </w:rPr>
-        <w:t>flip</w:t>
-      </w:r>
-      <w:proofErr w:type="gramEnd"/>
-      <w:r>
-        <w:rPr>
-          <w:lang w:val="en-US"/>
-        </w:rPr>
-        <w:t xml:space="preserve"> between </w:t>
-      </w:r>
-      <w:proofErr w:type="spellStart"/>
-      <w:r>
-        <w:rPr>
-          <w:lang w:val="en-US"/>
-        </w:rPr>
-        <w:t>pyNRC</w:t>
-      </w:r>
-      <w:proofErr w:type="spellEnd"/>
-      <w:r>
-        <w:rPr>
-          <w:lang w:val="en-US"/>
-        </w:rPr>
-        <w:t xml:space="preserve"> and MIRAGE data was fixed</w:t>
-      </w:r>
-      <w:r>
-        <w:rPr>
-          <w:lang w:val="en-US"/>
-        </w:rPr>
-        <w:t xml:space="preserve"> for the LW channel</w:t>
-      </w:r>
-      <w:r>
-        <w:rPr>
-          <w:lang w:val="en-US"/>
-        </w:rPr>
-        <w:t xml:space="preserve"> by flipping the CRDS reference files read by </w:t>
-      </w:r>
-      <w:proofErr w:type="spellStart"/>
-      <w:r>
-        <w:rPr>
-          <w:lang w:val="en-US"/>
-        </w:rPr>
-        <w:t>pyNRC</w:t>
-      </w:r>
-      <w:proofErr w:type="spellEnd"/>
+        <w:t>The co-adding step of the stage 3 pipeline was improved by tweaking the reference pixel positions</w:t>
+      </w:r>
       <w:r>
         <w:rPr>
           <w:lang w:val="en-US"/>
         </w:rPr>
         <w:t>.</w:t>
+      </w:r>
+    </w:p>
+    <w:p>
+      <w:pPr>
+        <w:pStyle w:val="ListParagraph"/>
+        <w:numPr>
+          <w:ilvl w:val="0"/>
+          <w:numId w:val="9"/>
+        </w:numPr>
+        <w:jc w:val="both"/>
+        <w:rPr>
+          <w:lang w:val="en-US"/>
+        </w:rPr>
+      </w:pPr>
+      <w:r>
+        <w:rPr>
+          <w:lang w:val="en-US"/>
+        </w:rPr>
+        <w:t>Version 0.3.0</w:t>
       </w:r>
     </w:p>
     <w:p>
@@ -2204,42 +2246,8 @@
         <w:rPr>
           <w:lang w:val="en-US"/>
         </w:rPr>
-        <w:t xml:space="preserve">The issue with the horizontal axis </w:t>
-      </w:r>
-      <w:proofErr w:type="gramStart"/>
-      <w:r>
-        <w:rPr>
-          <w:lang w:val="en-US"/>
-        </w:rPr>
-        <w:t>flip</w:t>
-      </w:r>
-      <w:proofErr w:type="gramEnd"/>
-      <w:r>
-        <w:rPr>
-          <w:lang w:val="en-US"/>
-        </w:rPr>
-        <w:t xml:space="preserve"> of the coronagraphic masks was fixed </w:t>
-      </w:r>
-      <w:r>
-        <w:rPr>
-          <w:lang w:val="en-US"/>
-        </w:rPr>
-        <w:t xml:space="preserve">for the LW channel </w:t>
-      </w:r>
-      <w:r>
-        <w:rPr>
-          <w:lang w:val="en-US"/>
-        </w:rPr>
-        <w:t xml:space="preserve">by flipping the masks in </w:t>
-      </w:r>
-      <w:proofErr w:type="spellStart"/>
-      <w:r>
-        <w:rPr>
-          <w:lang w:val="en-US"/>
-        </w:rPr>
-        <w:t>pyNRC</w:t>
-      </w:r>
-      <w:proofErr w:type="spellEnd"/>
+        <w:t>The JWST stage 3 pipeline processing was improved by fixing multiple wrong header keywords</w:t>
+      </w:r>
       <w:r>
         <w:rPr>
           <w:lang w:val="en-US"/>
@@ -2263,6 +2271,236 @@
         <w:rPr>
           <w:lang w:val="en-US"/>
         </w:rPr>
+        <w:t>The issue with the wrongly oriented small grid dithers was fixed by inverting the RA sign of the dither offset.</w:t>
+      </w:r>
+    </w:p>
+    <w:p>
+      <w:pPr>
+        <w:pStyle w:val="ListParagraph"/>
+        <w:numPr>
+          <w:ilvl w:val="1"/>
+          <w:numId w:val="9"/>
+        </w:numPr>
+        <w:jc w:val="both"/>
+        <w:rPr>
+          <w:lang w:val="en-US"/>
+        </w:rPr>
+      </w:pPr>
+      <w:r>
+        <w:rPr>
+          <w:lang w:val="en-US"/>
+        </w:rPr>
+        <w:t xml:space="preserve">The issue with the axis flip between </w:t>
+      </w:r>
+      <w:proofErr w:type="spellStart"/>
+      <w:r>
+        <w:rPr>
+          <w:lang w:val="en-US"/>
+        </w:rPr>
+        <w:t>pyNRC</w:t>
+      </w:r>
+      <w:proofErr w:type="spellEnd"/>
+      <w:r>
+        <w:rPr>
+          <w:lang w:val="en-US"/>
+        </w:rPr>
+        <w:t xml:space="preserve"> and MIRAGE data was fixed for both channels.</w:t>
+      </w:r>
+    </w:p>
+    <w:p>
+      <w:pPr>
+        <w:pStyle w:val="ListParagraph"/>
+        <w:numPr>
+          <w:ilvl w:val="1"/>
+          <w:numId w:val="9"/>
+        </w:numPr>
+        <w:jc w:val="both"/>
+        <w:rPr>
+          <w:lang w:val="en-US"/>
+        </w:rPr>
+      </w:pPr>
+      <w:r>
+        <w:rPr>
+          <w:lang w:val="en-US"/>
+        </w:rPr>
+        <w:t>The issue with the axis flip of the coronagraphic masks was fixed for both channels.</w:t>
+      </w:r>
+    </w:p>
+    <w:p>
+      <w:pPr>
+        <w:pStyle w:val="ListParagraph"/>
+        <w:numPr>
+          <w:ilvl w:val="0"/>
+          <w:numId w:val="9"/>
+        </w:numPr>
+        <w:jc w:val="both"/>
+        <w:rPr>
+          <w:lang w:val="en-US"/>
+        </w:rPr>
+      </w:pPr>
+      <w:r>
+        <w:rPr>
+          <w:lang w:val="en-US"/>
+        </w:rPr>
+        <w:t>Version 0.2.0</w:t>
+      </w:r>
+    </w:p>
+    <w:p>
+      <w:pPr>
+        <w:pStyle w:val="ListParagraph"/>
+        <w:numPr>
+          <w:ilvl w:val="1"/>
+          <w:numId w:val="9"/>
+        </w:numPr>
+        <w:jc w:val="both"/>
+        <w:rPr>
+          <w:lang w:val="en-US"/>
+        </w:rPr>
+      </w:pPr>
+      <w:r>
+        <w:rPr>
+          <w:lang w:val="en-US"/>
+        </w:rPr>
+        <w:t xml:space="preserve">The issue with the wrongly oriented scenes was fixed by injecting the companions with an inverted RA sign in </w:t>
+      </w:r>
+      <w:r>
+        <w:rPr>
+          <w:rFonts w:ascii="Menlo" w:hAnsi="Menlo" w:cs="Menlo"/>
+          <w:color w:val="ED7D31" w:themeColor="accent2"/>
+          <w:sz w:val="20"/>
+          <w:szCs w:val="20"/>
+          <w:lang w:val="en-US"/>
+        </w:rPr>
+        <w:t>run_pynrc.py</w:t>
+      </w:r>
+      <w:r>
+        <w:rPr>
+          <w:lang w:val="en-US"/>
+        </w:rPr>
+        <w:t>.</w:t>
+      </w:r>
+    </w:p>
+    <w:p>
+      <w:pPr>
+        <w:pStyle w:val="ListParagraph"/>
+        <w:numPr>
+          <w:ilvl w:val="1"/>
+          <w:numId w:val="9"/>
+        </w:numPr>
+        <w:jc w:val="both"/>
+        <w:rPr>
+          <w:lang w:val="en-US"/>
+        </w:rPr>
+      </w:pPr>
+      <w:r>
+        <w:rPr>
+          <w:lang w:val="en-US"/>
+        </w:rPr>
+        <w:t xml:space="preserve">The issue with the horizontal axis flip between </w:t>
+      </w:r>
+      <w:proofErr w:type="spellStart"/>
+      <w:r>
+        <w:rPr>
+          <w:lang w:val="en-US"/>
+        </w:rPr>
+        <w:t>pyNRC</w:t>
+      </w:r>
+      <w:proofErr w:type="spellEnd"/>
+      <w:r>
+        <w:rPr>
+          <w:lang w:val="en-US"/>
+        </w:rPr>
+        <w:t xml:space="preserve"> and MIRAGE data was fixed</w:t>
+      </w:r>
+      <w:r>
+        <w:rPr>
+          <w:lang w:val="en-US"/>
+        </w:rPr>
+        <w:t xml:space="preserve"> for the LW channel</w:t>
+      </w:r>
+      <w:r>
+        <w:rPr>
+          <w:lang w:val="en-US"/>
+        </w:rPr>
+        <w:t xml:space="preserve"> by flipping the CRDS reference files read by </w:t>
+      </w:r>
+      <w:proofErr w:type="spellStart"/>
+      <w:r>
+        <w:rPr>
+          <w:lang w:val="en-US"/>
+        </w:rPr>
+        <w:t>pyNRC</w:t>
+      </w:r>
+      <w:proofErr w:type="spellEnd"/>
+      <w:r>
+        <w:rPr>
+          <w:lang w:val="en-US"/>
+        </w:rPr>
+        <w:t>.</w:t>
+      </w:r>
+    </w:p>
+    <w:p>
+      <w:pPr>
+        <w:pStyle w:val="ListParagraph"/>
+        <w:numPr>
+          <w:ilvl w:val="1"/>
+          <w:numId w:val="9"/>
+        </w:numPr>
+        <w:jc w:val="both"/>
+        <w:rPr>
+          <w:lang w:val="en-US"/>
+        </w:rPr>
+      </w:pPr>
+      <w:r>
+        <w:rPr>
+          <w:lang w:val="en-US"/>
+        </w:rPr>
+        <w:t xml:space="preserve">The issue with the horizontal axis flip of the coronagraphic masks was fixed </w:t>
+      </w:r>
+      <w:r>
+        <w:rPr>
+          <w:lang w:val="en-US"/>
+        </w:rPr>
+        <w:t xml:space="preserve">for the LW channel </w:t>
+      </w:r>
+      <w:r>
+        <w:rPr>
+          <w:lang w:val="en-US"/>
+        </w:rPr>
+        <w:t xml:space="preserve">by flipping the masks in </w:t>
+      </w:r>
+      <w:proofErr w:type="spellStart"/>
+      <w:r>
+        <w:rPr>
+          <w:lang w:val="en-US"/>
+        </w:rPr>
+        <w:t>pyNRC</w:t>
+      </w:r>
+      <w:proofErr w:type="spellEnd"/>
+      <w:r>
+        <w:rPr>
+          <w:lang w:val="en-US"/>
+        </w:rPr>
+        <w:t>.</w:t>
+      </w:r>
+    </w:p>
+    <w:p>
+      <w:pPr>
+        <w:pStyle w:val="ListParagraph"/>
+        <w:numPr>
+          <w:ilvl w:val="1"/>
+          <w:numId w:val="9"/>
+        </w:numPr>
+        <w:jc w:val="both"/>
+        <w:rPr>
+          <w:lang w:val="en-US"/>
+        </w:rPr>
+      </w:pPr>
+      <w:r>
+        <w:rPr>
+          <w:lang w:val="en-US"/>
+        </w:rPr>
+        <w:lastRenderedPageBreak/>
         <w:t xml:space="preserve">The issue with the large amount of bad pixels after the JWST stage 1 pipeline </w:t>
       </w:r>
       <w:r>

</xml_diff>

<commit_message>
Version 2.0.1: minor bugfixes
</commit_message>
<xml_diff>
--- a/manual.docx
+++ b/manual.docx
@@ -231,7 +231,7 @@
             </w:rPr>
             <w:fldChar w:fldCharType="separate"/>
           </w:r>
-          <w:hyperlink w:anchor="_Toc85109432" w:history="1">
+          <w:hyperlink w:anchor="_Toc100217164" w:history="1">
             <w:r>
               <w:rPr>
                 <w:rStyle w:val="Hyperlink"/>
@@ -258,7 +258,7 @@
                 <w:noProof/>
                 <w:webHidden/>
               </w:rPr>
-              <w:instrText xml:space="preserve"> PAGEREF _Toc85109432 \h </w:instrText>
+              <w:instrText xml:space="preserve"> PAGEREF _Toc100217164 \h </w:instrText>
             </w:r>
             <w:r>
               <w:rPr>
@@ -305,7 +305,7 @@
               <w:szCs w:val="24"/>
             </w:rPr>
           </w:pPr>
-          <w:hyperlink w:anchor="_Toc85109433" w:history="1">
+          <w:hyperlink w:anchor="_Toc100217165" w:history="1">
             <w:r>
               <w:rPr>
                 <w:rStyle w:val="Hyperlink"/>
@@ -332,7 +332,7 @@
                 <w:noProof/>
                 <w:webHidden/>
               </w:rPr>
-              <w:instrText xml:space="preserve"> PAGEREF _Toc85109433 \h </w:instrText>
+              <w:instrText xml:space="preserve"> PAGEREF _Toc100217165 \h </w:instrText>
             </w:r>
             <w:r>
               <w:rPr>
@@ -379,7 +379,7 @@
               <w:szCs w:val="24"/>
             </w:rPr>
           </w:pPr>
-          <w:hyperlink w:anchor="_Toc85109434" w:history="1">
+          <w:hyperlink w:anchor="_Toc100217166" w:history="1">
             <w:r>
               <w:rPr>
                 <w:rStyle w:val="Hyperlink"/>
@@ -406,7 +406,7 @@
                 <w:noProof/>
                 <w:webHidden/>
               </w:rPr>
-              <w:instrText xml:space="preserve"> PAGEREF _Toc85109434 \h </w:instrText>
+              <w:instrText xml:space="preserve"> PAGEREF _Toc100217166 \h </w:instrText>
             </w:r>
             <w:r>
               <w:rPr>
@@ -426,7 +426,7 @@
                 <w:noProof/>
                 <w:webHidden/>
               </w:rPr>
-              <w:t>3</w:t>
+              <w:t>4</w:t>
             </w:r>
             <w:r>
               <w:rPr>
@@ -451,7 +451,7 @@
               <w:szCs w:val="24"/>
             </w:rPr>
           </w:pPr>
-          <w:hyperlink w:anchor="_Toc85109435" w:history="1">
+          <w:hyperlink w:anchor="_Toc100217167" w:history="1">
             <w:r>
               <w:rPr>
                 <w:rStyle w:val="Hyperlink"/>
@@ -478,7 +478,7 @@
                 <w:noProof/>
                 <w:webHidden/>
               </w:rPr>
-              <w:instrText xml:space="preserve"> PAGEREF _Toc85109435 \h </w:instrText>
+              <w:instrText xml:space="preserve"> PAGEREF _Toc100217167 \h </w:instrText>
             </w:r>
             <w:r>
               <w:rPr>
@@ -498,7 +498,7 @@
                 <w:noProof/>
                 <w:webHidden/>
               </w:rPr>
-              <w:t>3</w:t>
+              <w:t>4</w:t>
             </w:r>
             <w:r>
               <w:rPr>
@@ -523,7 +523,7 @@
               <w:szCs w:val="24"/>
             </w:rPr>
           </w:pPr>
-          <w:hyperlink w:anchor="_Toc85109436" w:history="1">
+          <w:hyperlink w:anchor="_Toc100217168" w:history="1">
             <w:r>
               <w:rPr>
                 <w:rStyle w:val="Hyperlink"/>
@@ -550,7 +550,7 @@
                 <w:noProof/>
                 <w:webHidden/>
               </w:rPr>
-              <w:instrText xml:space="preserve"> PAGEREF _Toc85109436 \h </w:instrText>
+              <w:instrText xml:space="preserve"> PAGEREF _Toc100217168 \h </w:instrText>
             </w:r>
             <w:r>
               <w:rPr>
@@ -570,7 +570,7 @@
                 <w:noProof/>
                 <w:webHidden/>
               </w:rPr>
-              <w:t>3</w:t>
+              <w:t>4</w:t>
             </w:r>
             <w:r>
               <w:rPr>
@@ -595,13 +595,13 @@
               <w:szCs w:val="24"/>
             </w:rPr>
           </w:pPr>
-          <w:hyperlink w:anchor="_Toc85109437" w:history="1">
+          <w:hyperlink w:anchor="_Toc100217169" w:history="1">
             <w:r>
               <w:rPr>
                 <w:rStyle w:val="Hyperlink"/>
                 <w:noProof/>
               </w:rPr>
-              <w:t>MIRAGE environment</w:t>
+              <w:t>New pyNRC environment</w:t>
             </w:r>
             <w:r>
               <w:rPr>
@@ -622,7 +622,7 @@
                 <w:noProof/>
                 <w:webHidden/>
               </w:rPr>
-              <w:instrText xml:space="preserve"> PAGEREF _Toc85109437 \h </w:instrText>
+              <w:instrText xml:space="preserve"> PAGEREF _Toc100217169 \h </w:instrText>
             </w:r>
             <w:r>
               <w:rPr>
@@ -642,7 +642,7 @@
                 <w:noProof/>
                 <w:webHidden/>
               </w:rPr>
-              <w:t>4</w:t>
+              <w:t>5</w:t>
             </w:r>
             <w:r>
               <w:rPr>
@@ -667,12 +667,84 @@
               <w:szCs w:val="24"/>
             </w:rPr>
           </w:pPr>
-          <w:hyperlink w:anchor="_Toc85109438" w:history="1">
+          <w:hyperlink w:anchor="_Toc100217170" w:history="1">
             <w:r>
               <w:rPr>
                 <w:rStyle w:val="Hyperlink"/>
                 <w:noProof/>
               </w:rPr>
+              <w:t>MIRAGE environment</w:t>
+            </w:r>
+            <w:r>
+              <w:rPr>
+                <w:noProof/>
+                <w:webHidden/>
+              </w:rPr>
+              <w:tab/>
+            </w:r>
+            <w:r>
+              <w:rPr>
+                <w:noProof/>
+                <w:webHidden/>
+              </w:rPr>
+              <w:fldChar w:fldCharType="begin"/>
+            </w:r>
+            <w:r>
+              <w:rPr>
+                <w:noProof/>
+                <w:webHidden/>
+              </w:rPr>
+              <w:instrText xml:space="preserve"> PAGEREF _Toc100217170 \h </w:instrText>
+            </w:r>
+            <w:r>
+              <w:rPr>
+                <w:noProof/>
+                <w:webHidden/>
+              </w:rPr>
+            </w:r>
+            <w:r>
+              <w:rPr>
+                <w:noProof/>
+                <w:webHidden/>
+              </w:rPr>
+              <w:fldChar w:fldCharType="separate"/>
+            </w:r>
+            <w:r>
+              <w:rPr>
+                <w:noProof/>
+                <w:webHidden/>
+              </w:rPr>
+              <w:t>6</w:t>
+            </w:r>
+            <w:r>
+              <w:rPr>
+                <w:noProof/>
+                <w:webHidden/>
+              </w:rPr>
+              <w:fldChar w:fldCharType="end"/>
+            </w:r>
+          </w:hyperlink>
+        </w:p>
+        <w:p>
+          <w:pPr>
+            <w:pStyle w:val="TOC2"/>
+            <w:tabs>
+              <w:tab w:val="right" w:leader="dot" w:pos="9010"/>
+            </w:tabs>
+            <w:rPr>
+              <w:rFonts w:eastAsiaTheme="minorEastAsia" w:cstheme="minorBidi"/>
+              <w:smallCaps w:val="0"/>
+              <w:noProof/>
+              <w:sz w:val="24"/>
+              <w:szCs w:val="24"/>
+            </w:rPr>
+          </w:pPr>
+          <w:hyperlink w:anchor="_Toc100217171" w:history="1">
+            <w:r>
+              <w:rPr>
+                <w:rStyle w:val="Hyperlink"/>
+                <w:noProof/>
+              </w:rPr>
               <w:t>JWST environment</w:t>
             </w:r>
             <w:r>
@@ -694,7 +766,7 @@
                 <w:noProof/>
                 <w:webHidden/>
               </w:rPr>
-              <w:instrText xml:space="preserve"> PAGEREF _Toc85109438 \h </w:instrText>
+              <w:instrText xml:space="preserve"> PAGEREF _Toc100217171 \h </w:instrText>
             </w:r>
             <w:r>
               <w:rPr>
@@ -714,7 +786,7 @@
                 <w:noProof/>
                 <w:webHidden/>
               </w:rPr>
-              <w:t>4</w:t>
+              <w:t>6</w:t>
             </w:r>
             <w:r>
               <w:rPr>
@@ -741,7 +813,7 @@
               <w:szCs w:val="24"/>
             </w:rPr>
           </w:pPr>
-          <w:hyperlink w:anchor="_Toc85109439" w:history="1">
+          <w:hyperlink w:anchor="_Toc100217172" w:history="1">
             <w:r>
               <w:rPr>
                 <w:rStyle w:val="Hyperlink"/>
@@ -768,7 +840,7 @@
                 <w:noProof/>
                 <w:webHidden/>
               </w:rPr>
-              <w:instrText xml:space="preserve"> PAGEREF _Toc85109439 \h </w:instrText>
+              <w:instrText xml:space="preserve"> PAGEREF _Toc100217172 \h </w:instrText>
             </w:r>
             <w:r>
               <w:rPr>
@@ -788,7 +860,7 @@
                 <w:noProof/>
                 <w:webHidden/>
               </w:rPr>
-              <w:t>5</w:t>
+              <w:t>7</w:t>
             </w:r>
             <w:r>
               <w:rPr>
@@ -813,7 +885,7 @@
               <w:szCs w:val="24"/>
             </w:rPr>
           </w:pPr>
-          <w:hyperlink w:anchor="_Toc85109440" w:history="1">
+          <w:hyperlink w:anchor="_Toc100217173" w:history="1">
             <w:r>
               <w:rPr>
                 <w:rStyle w:val="Hyperlink"/>
@@ -840,7 +912,7 @@
                 <w:noProof/>
                 <w:webHidden/>
               </w:rPr>
-              <w:instrText xml:space="preserve"> PAGEREF _Toc85109440 \h </w:instrText>
+              <w:instrText xml:space="preserve"> PAGEREF _Toc100217173 \h </w:instrText>
             </w:r>
             <w:r>
               <w:rPr>
@@ -860,7 +932,7 @@
                 <w:noProof/>
                 <w:webHidden/>
               </w:rPr>
-              <w:t>5</w:t>
+              <w:t>7</w:t>
             </w:r>
             <w:r>
               <w:rPr>
@@ -885,7 +957,7 @@
               <w:szCs w:val="24"/>
             </w:rPr>
           </w:pPr>
-          <w:hyperlink w:anchor="_Toc85109441" w:history="1">
+          <w:hyperlink w:anchor="_Toc100217174" w:history="1">
             <w:r>
               <w:rPr>
                 <w:rStyle w:val="Hyperlink"/>
@@ -912,7 +984,7 @@
                 <w:noProof/>
                 <w:webHidden/>
               </w:rPr>
-              <w:instrText xml:space="preserve"> PAGEREF _Toc85109441 \h </w:instrText>
+              <w:instrText xml:space="preserve"> PAGEREF _Toc100217174 \h </w:instrText>
             </w:r>
             <w:r>
               <w:rPr>
@@ -932,7 +1004,7 @@
                 <w:noProof/>
                 <w:webHidden/>
               </w:rPr>
-              <w:t>5</w:t>
+              <w:t>7</w:t>
             </w:r>
             <w:r>
               <w:rPr>
@@ -957,7 +1029,7 @@
               <w:szCs w:val="24"/>
             </w:rPr>
           </w:pPr>
-          <w:hyperlink w:anchor="_Toc85109442" w:history="1">
+          <w:hyperlink w:anchor="_Toc100217175" w:history="1">
             <w:r>
               <w:rPr>
                 <w:rStyle w:val="Hyperlink"/>
@@ -984,7 +1056,7 @@
                 <w:noProof/>
                 <w:webHidden/>
               </w:rPr>
-              <w:instrText xml:space="preserve"> PAGEREF _Toc85109442 \h </w:instrText>
+              <w:instrText xml:space="preserve"> PAGEREF _Toc100217175 \h </w:instrText>
             </w:r>
             <w:r>
               <w:rPr>
@@ -1004,7 +1076,7 @@
                 <w:noProof/>
                 <w:webHidden/>
               </w:rPr>
-              <w:t>6</w:t>
+              <w:t>8</w:t>
             </w:r>
             <w:r>
               <w:rPr>
@@ -1031,7 +1103,7 @@
               <w:szCs w:val="24"/>
             </w:rPr>
           </w:pPr>
-          <w:hyperlink w:anchor="_Toc85109443" w:history="1">
+          <w:hyperlink w:anchor="_Toc100217176" w:history="1">
             <w:r>
               <w:rPr>
                 <w:rStyle w:val="Hyperlink"/>
@@ -1058,7 +1130,7 @@
                 <w:noProof/>
                 <w:webHidden/>
               </w:rPr>
-              <w:instrText xml:space="preserve"> PAGEREF _Toc85109443 \h </w:instrText>
+              <w:instrText xml:space="preserve"> PAGEREF _Toc100217176 \h </w:instrText>
             </w:r>
             <w:r>
               <w:rPr>
@@ -1078,7 +1150,7 @@
                 <w:noProof/>
                 <w:webHidden/>
               </w:rPr>
-              <w:t>7</w:t>
+              <w:t>9</w:t>
             </w:r>
             <w:r>
               <w:rPr>
@@ -1103,7 +1175,7 @@
               <w:szCs w:val="24"/>
             </w:rPr>
           </w:pPr>
-          <w:hyperlink w:anchor="_Toc85109444" w:history="1">
+          <w:hyperlink w:anchor="_Toc100217177" w:history="1">
             <w:r>
               <w:rPr>
                 <w:rStyle w:val="Hyperlink"/>
@@ -1130,7 +1202,7 @@
                 <w:noProof/>
                 <w:webHidden/>
               </w:rPr>
-              <w:instrText xml:space="preserve"> PAGEREF _Toc85109444 \h </w:instrText>
+              <w:instrText xml:space="preserve"> PAGEREF _Toc100217177 \h </w:instrText>
             </w:r>
             <w:r>
               <w:rPr>
@@ -1150,7 +1222,7 @@
                 <w:noProof/>
                 <w:webHidden/>
               </w:rPr>
-              <w:t>7</w:t>
+              <w:t>9</w:t>
             </w:r>
             <w:r>
               <w:rPr>
@@ -1175,7 +1247,7 @@
               <w:szCs w:val="24"/>
             </w:rPr>
           </w:pPr>
-          <w:hyperlink w:anchor="_Toc85109445" w:history="1">
+          <w:hyperlink w:anchor="_Toc100217178" w:history="1">
             <w:r>
               <w:rPr>
                 <w:rStyle w:val="Hyperlink"/>
@@ -1202,7 +1274,7 @@
                 <w:noProof/>
                 <w:webHidden/>
               </w:rPr>
-              <w:instrText xml:space="preserve"> PAGEREF _Toc85109445 \h </w:instrText>
+              <w:instrText xml:space="preserve"> PAGEREF _Toc100217178 \h </w:instrText>
             </w:r>
             <w:r>
               <w:rPr>
@@ -1222,7 +1294,7 @@
                 <w:noProof/>
                 <w:webHidden/>
               </w:rPr>
-              <w:t>7</w:t>
+              <w:t>9</w:t>
             </w:r>
             <w:r>
               <w:rPr>
@@ -1247,7 +1319,7 @@
               <w:szCs w:val="24"/>
             </w:rPr>
           </w:pPr>
-          <w:hyperlink w:anchor="_Toc85109446" w:history="1">
+          <w:hyperlink w:anchor="_Toc100217179" w:history="1">
             <w:r>
               <w:rPr>
                 <w:rStyle w:val="Hyperlink"/>
@@ -1274,7 +1346,7 @@
                 <w:noProof/>
                 <w:webHidden/>
               </w:rPr>
-              <w:instrText xml:space="preserve"> PAGEREF _Toc85109446 \h </w:instrText>
+              <w:instrText xml:space="preserve"> PAGEREF _Toc100217179 \h </w:instrText>
             </w:r>
             <w:r>
               <w:rPr>
@@ -1294,7 +1366,7 @@
                 <w:noProof/>
                 <w:webHidden/>
               </w:rPr>
-              <w:t>7</w:t>
+              <w:t>9</w:t>
             </w:r>
             <w:r>
               <w:rPr>
@@ -1319,7 +1391,7 @@
               <w:szCs w:val="24"/>
             </w:rPr>
           </w:pPr>
-          <w:hyperlink w:anchor="_Toc85109447" w:history="1">
+          <w:hyperlink w:anchor="_Toc100217180" w:history="1">
             <w:r>
               <w:rPr>
                 <w:rStyle w:val="Hyperlink"/>
@@ -1346,7 +1418,7 @@
                 <w:noProof/>
                 <w:webHidden/>
               </w:rPr>
-              <w:instrText xml:space="preserve"> PAGEREF _Toc85109447 \h </w:instrText>
+              <w:instrText xml:space="preserve"> PAGEREF _Toc100217180 \h </w:instrText>
             </w:r>
             <w:r>
               <w:rPr>
@@ -1366,7 +1438,7 @@
                 <w:noProof/>
                 <w:webHidden/>
               </w:rPr>
-              <w:t>8</w:t>
+              <w:t>10</w:t>
             </w:r>
             <w:r>
               <w:rPr>
@@ -1391,12 +1463,84 @@
               <w:szCs w:val="24"/>
             </w:rPr>
           </w:pPr>
-          <w:hyperlink w:anchor="_Toc85109448" w:history="1">
+          <w:hyperlink w:anchor="_Toc100217181" w:history="1">
             <w:r>
               <w:rPr>
                 <w:rStyle w:val="Hyperlink"/>
                 <w:noProof/>
               </w:rPr>
+              <w:t>Running new version of pyNRC</w:t>
+            </w:r>
+            <w:r>
+              <w:rPr>
+                <w:noProof/>
+                <w:webHidden/>
+              </w:rPr>
+              <w:tab/>
+            </w:r>
+            <w:r>
+              <w:rPr>
+                <w:noProof/>
+                <w:webHidden/>
+              </w:rPr>
+              <w:fldChar w:fldCharType="begin"/>
+            </w:r>
+            <w:r>
+              <w:rPr>
+                <w:noProof/>
+                <w:webHidden/>
+              </w:rPr>
+              <w:instrText xml:space="preserve"> PAGEREF _Toc100217181 \h </w:instrText>
+            </w:r>
+            <w:r>
+              <w:rPr>
+                <w:noProof/>
+                <w:webHidden/>
+              </w:rPr>
+            </w:r>
+            <w:r>
+              <w:rPr>
+                <w:noProof/>
+                <w:webHidden/>
+              </w:rPr>
+              <w:fldChar w:fldCharType="separate"/>
+            </w:r>
+            <w:r>
+              <w:rPr>
+                <w:noProof/>
+                <w:webHidden/>
+              </w:rPr>
+              <w:t>10</w:t>
+            </w:r>
+            <w:r>
+              <w:rPr>
+                <w:noProof/>
+                <w:webHidden/>
+              </w:rPr>
+              <w:fldChar w:fldCharType="end"/>
+            </w:r>
+          </w:hyperlink>
+        </w:p>
+        <w:p>
+          <w:pPr>
+            <w:pStyle w:val="TOC2"/>
+            <w:tabs>
+              <w:tab w:val="right" w:leader="dot" w:pos="9010"/>
+            </w:tabs>
+            <w:rPr>
+              <w:rFonts w:eastAsiaTheme="minorEastAsia" w:cstheme="minorBidi"/>
+              <w:smallCaps w:val="0"/>
+              <w:noProof/>
+              <w:sz w:val="24"/>
+              <w:szCs w:val="24"/>
+            </w:rPr>
+          </w:pPr>
+          <w:hyperlink w:anchor="_Toc100217182" w:history="1">
+            <w:r>
+              <w:rPr>
+                <w:rStyle w:val="Hyperlink"/>
+                <w:noProof/>
+              </w:rPr>
               <w:t>Running JWST data reduction pipeline</w:t>
             </w:r>
             <w:r>
@@ -1418,7 +1562,7 @@
                 <w:noProof/>
                 <w:webHidden/>
               </w:rPr>
-              <w:instrText xml:space="preserve"> PAGEREF _Toc85109448 \h </w:instrText>
+              <w:instrText xml:space="preserve"> PAGEREF _Toc100217182 \h </w:instrText>
             </w:r>
             <w:r>
               <w:rPr>
@@ -1438,7 +1582,7 @@
                 <w:noProof/>
                 <w:webHidden/>
               </w:rPr>
-              <w:t>8</w:t>
+              <w:t>10</w:t>
             </w:r>
             <w:r>
               <w:rPr>
@@ -1483,7 +1627,7 @@
         <w:pStyle w:val="Heading1"/>
         <w:jc w:val="both"/>
       </w:pPr>
-      <w:bookmarkStart w:id="0" w:name="_Toc85109432"/>
+      <w:bookmarkStart w:id="0" w:name="_Toc100217164"/>
       <w:r>
         <w:lastRenderedPageBreak/>
         <w:t>Limitations</w:t>
@@ -1738,7 +1882,7 @@
         <w:pStyle w:val="Heading1"/>
         <w:jc w:val="both"/>
       </w:pPr>
-      <w:bookmarkStart w:id="1" w:name="_Toc85109433"/>
+      <w:bookmarkStart w:id="1" w:name="_Toc100217165"/>
       <w:r>
         <w:t>History</w:t>
       </w:r>
@@ -1932,19 +2076,7 @@
         <w:rPr>
           <w:color w:val="FF0000"/>
         </w:rPr>
-        <w:t>Target Acquisition and Astrometric Confirmation images are no</w:t>
-      </w:r>
-      <w:r>
-        <w:rPr>
-          <w:color w:val="FF0000"/>
-        </w:rPr>
-        <w:t>w</w:t>
-      </w:r>
-      <w:r>
-        <w:rPr>
-          <w:color w:val="FF0000"/>
-        </w:rPr>
-        <w:t xml:space="preserve"> simulated.</w:t>
+        <w:t>Target Acquisition and Astrometric Confirmation images are now simulated.</w:t>
       </w:r>
     </w:p>
     <w:p>
@@ -2462,7 +2594,7 @@
         <w:pStyle w:val="Heading1"/>
         <w:jc w:val="both"/>
       </w:pPr>
-      <w:bookmarkStart w:id="2" w:name="_Toc85109434"/>
+      <w:bookmarkStart w:id="2" w:name="_Toc100217166"/>
       <w:r>
         <w:lastRenderedPageBreak/>
         <w:t>Installation instructions</w:t>
@@ -2482,7 +2614,7 @@
         <w:pStyle w:val="Heading2"/>
         <w:jc w:val="both"/>
       </w:pPr>
-      <w:bookmarkStart w:id="3" w:name="_Toc85109435"/>
+      <w:bookmarkStart w:id="3" w:name="_Toc100217167"/>
       <w:r>
         <w:t>species environment</w:t>
       </w:r>
@@ -2653,7 +2785,7 @@
         <w:pStyle w:val="Heading2"/>
         <w:jc w:val="both"/>
       </w:pPr>
-      <w:bookmarkStart w:id="4" w:name="_Toc85109436"/>
+      <w:bookmarkStart w:id="4" w:name="_Toc100217168"/>
       <w:proofErr w:type="spellStart"/>
       <w:r>
         <w:t>pyNRC</w:t>
@@ -3513,7 +3645,7 @@
         <w:pStyle w:val="Heading2"/>
         <w:jc w:val="both"/>
       </w:pPr>
-      <w:bookmarkStart w:id="5" w:name="_Toc85109437"/>
+      <w:bookmarkStart w:id="5" w:name="_Toc100217169"/>
       <w:r>
         <w:t xml:space="preserve">New </w:t>
       </w:r>
@@ -3525,6 +3657,7 @@
       <w:r>
         <w:t xml:space="preserve"> environment</w:t>
       </w:r>
+      <w:bookmarkEnd w:id="5"/>
     </w:p>
     <w:p>
       <w:pPr>
@@ -4263,10 +4396,7 @@
         </w:numPr>
       </w:pPr>
       <w:r>
-        <w:t>Install</w:t>
-      </w:r>
-      <w:r>
-        <w:t xml:space="preserve"> </w:t>
+        <w:t xml:space="preserve">Install </w:t>
       </w:r>
       <w:proofErr w:type="spellStart"/>
       <w:r>
@@ -4443,10 +4573,7 @@
       </w:r>
       <w:proofErr w:type="spellEnd"/>
       <w:r>
-        <w:t xml:space="preserve"> pipeline</w:t>
-      </w:r>
-      <w:r>
-        <w:t>:</w:t>
+        <w:t xml:space="preserve"> pipeline:</w:t>
       </w:r>
     </w:p>
     <w:p>
@@ -5910,10 +6037,7 @@
       </w:r>
       <w:proofErr w:type="spellStart"/>
       <w:r>
-        <w:t>pynrc_</w:t>
-      </w:r>
-      <w:r>
-        <w:t>data</w:t>
+        <w:t>pynrc_data</w:t>
       </w:r>
       <w:proofErr w:type="spellEnd"/>
       <w:r>
@@ -5933,10 +6057,7 @@
       </w:r>
       <w:proofErr w:type="spellStart"/>
       <w:r>
-        <w:t>pynrc_</w:t>
-      </w:r>
-      <w:r>
-        <w:t>data</w:t>
+        <w:t>pynrc_data</w:t>
       </w:r>
       <w:proofErr w:type="spellEnd"/>
       <w:r>
@@ -5944,10 +6065,7 @@
       </w:r>
       <w:proofErr w:type="spellStart"/>
       <w:r>
-        <w:t>pynrc_</w:t>
-      </w:r>
-      <w:r>
-        <w:t>data</w:t>
+        <w:t>pynrc_data</w:t>
       </w:r>
       <w:proofErr w:type="spellEnd"/>
       <w:r>
@@ -6107,10 +6225,11 @@
         <w:pStyle w:val="Heading2"/>
         <w:jc w:val="both"/>
       </w:pPr>
+      <w:bookmarkStart w:id="6" w:name="_Toc100217170"/>
       <w:r>
         <w:t>MIRAGE environment</w:t>
       </w:r>
-      <w:bookmarkEnd w:id="5"/>
+      <w:bookmarkEnd w:id="6"/>
     </w:p>
     <w:p>
       <w:pPr>
@@ -6320,11 +6439,11 @@
         <w:pStyle w:val="Heading2"/>
         <w:jc w:val="both"/>
       </w:pPr>
-      <w:bookmarkStart w:id="6" w:name="_Toc85109438"/>
+      <w:bookmarkStart w:id="7" w:name="_Toc100217171"/>
       <w:r>
         <w:t>JWST environment</w:t>
       </w:r>
-      <w:bookmarkEnd w:id="6"/>
+      <w:bookmarkEnd w:id="7"/>
     </w:p>
     <w:p>
       <w:pPr>
@@ -6414,12 +6533,12 @@
         <w:pStyle w:val="Heading1"/>
         <w:jc w:val="both"/>
       </w:pPr>
-      <w:bookmarkStart w:id="7" w:name="_Toc85109439"/>
+      <w:bookmarkStart w:id="8" w:name="_Toc100217172"/>
       <w:r>
         <w:lastRenderedPageBreak/>
         <w:t>Preparations</w:t>
       </w:r>
-      <w:bookmarkEnd w:id="7"/>
+      <w:bookmarkEnd w:id="8"/>
     </w:p>
     <w:p>
       <w:pPr>
@@ -6434,11 +6553,11 @@
         <w:pStyle w:val="Heading2"/>
         <w:jc w:val="both"/>
       </w:pPr>
-      <w:bookmarkStart w:id="8" w:name="_Toc85109440"/>
+      <w:bookmarkStart w:id="9" w:name="_Toc100217173"/>
       <w:r>
         <w:t>APT file</w:t>
       </w:r>
-      <w:bookmarkEnd w:id="8"/>
+      <w:bookmarkEnd w:id="9"/>
     </w:p>
     <w:p>
       <w:r>
@@ -6902,11 +7021,11 @@
         <w:pStyle w:val="Heading2"/>
         <w:jc w:val="both"/>
       </w:pPr>
-      <w:bookmarkStart w:id="9" w:name="_Toc85109441"/>
+      <w:bookmarkStart w:id="10" w:name="_Toc100217174"/>
       <w:r>
         <w:t>Configuration file</w:t>
       </w:r>
-      <w:bookmarkEnd w:id="9"/>
+      <w:bookmarkEnd w:id="10"/>
     </w:p>
     <w:p>
       <w:pPr>
@@ -7190,14 +7309,7 @@
           <w:rFonts w:cstheme="minorHAnsi"/>
           <w:color w:val="FF0000"/>
         </w:rPr>
-        <w:t xml:space="preserve"> to simulate your data, you also need</w:t>
-      </w:r>
-      <w:r>
-        <w:rPr>
-          <w:rFonts w:cstheme="minorHAnsi"/>
-          <w:color w:val="FF0000"/>
-        </w:rPr>
-        <w:t xml:space="preserve"> to specify the name of a votable within the </w:t>
+        <w:t xml:space="preserve"> to simulate your data, you also need to specify the name of a votable within the </w:t>
       </w:r>
       <w:proofErr w:type="spellStart"/>
       <w:r>
@@ -7581,11 +7693,11 @@
         <w:pStyle w:val="Heading2"/>
         <w:jc w:val="both"/>
       </w:pPr>
-      <w:bookmarkStart w:id="10" w:name="_Toc85109442"/>
+      <w:bookmarkStart w:id="11" w:name="_Toc100217175"/>
       <w:r>
         <w:t>MIRAGE reference files</w:t>
       </w:r>
-      <w:bookmarkEnd w:id="10"/>
+      <w:bookmarkEnd w:id="11"/>
     </w:p>
     <w:p>
       <w:pPr>
@@ -7702,12 +7814,12 @@
         <w:pStyle w:val="Heading1"/>
         <w:jc w:val="both"/>
       </w:pPr>
-      <w:bookmarkStart w:id="11" w:name="_Toc85109443"/>
+      <w:bookmarkStart w:id="12" w:name="_Toc100217176"/>
       <w:r>
         <w:lastRenderedPageBreak/>
         <w:t>Running the pipeline</w:t>
       </w:r>
-      <w:bookmarkEnd w:id="11"/>
+      <w:bookmarkEnd w:id="12"/>
     </w:p>
     <w:p>
       <w:pPr>
@@ -7842,11 +7954,11 @@
         <w:pStyle w:val="Heading2"/>
         <w:jc w:val="both"/>
       </w:pPr>
-      <w:bookmarkStart w:id="12" w:name="_Toc85109444"/>
+      <w:bookmarkStart w:id="13" w:name="_Toc100217177"/>
       <w:r>
         <w:t>Running species</w:t>
       </w:r>
-      <w:bookmarkEnd w:id="12"/>
+      <w:bookmarkEnd w:id="13"/>
     </w:p>
     <w:p>
       <w:pPr>
@@ -8081,7 +8193,7 @@
         <w:pStyle w:val="Heading2"/>
         <w:jc w:val="both"/>
       </w:pPr>
-      <w:bookmarkStart w:id="13" w:name="_Toc85109445"/>
+      <w:bookmarkStart w:id="14" w:name="_Toc100217178"/>
       <w:r>
         <w:t xml:space="preserve">Running </w:t>
       </w:r>
@@ -8089,7 +8201,7 @@
       <w:r>
         <w:t>pyNRC</w:t>
       </w:r>
-      <w:bookmarkEnd w:id="13"/>
+      <w:bookmarkEnd w:id="14"/>
       <w:proofErr w:type="spellEnd"/>
     </w:p>
     <w:p>
@@ -8368,11 +8480,11 @@
         <w:pStyle w:val="Heading2"/>
         <w:jc w:val="both"/>
       </w:pPr>
-      <w:bookmarkStart w:id="14" w:name="_Toc85109446"/>
+      <w:bookmarkStart w:id="15" w:name="_Toc100217179"/>
       <w:r>
         <w:t>Running MIRAGE</w:t>
       </w:r>
-      <w:bookmarkEnd w:id="14"/>
+      <w:bookmarkEnd w:id="15"/>
     </w:p>
     <w:p>
       <w:pPr>
@@ -8475,7 +8587,7 @@
         <w:pStyle w:val="Heading2"/>
         <w:jc w:val="both"/>
       </w:pPr>
-      <w:bookmarkStart w:id="15" w:name="_Toc85109447"/>
+      <w:bookmarkStart w:id="16" w:name="_Toc100217180"/>
       <w:r>
         <w:lastRenderedPageBreak/>
         <w:t xml:space="preserve">Replacing MIRAGE with </w:t>
@@ -8488,7 +8600,7 @@
       <w:r>
         <w:t xml:space="preserve"> data</w:t>
       </w:r>
-      <w:bookmarkEnd w:id="15"/>
+      <w:bookmarkEnd w:id="16"/>
     </w:p>
     <w:p>
       <w:pPr>
@@ -8540,7 +8652,7 @@
         <w:pStyle w:val="Heading2"/>
         <w:jc w:val="both"/>
       </w:pPr>
-      <w:bookmarkStart w:id="16" w:name="_Toc85109448"/>
+      <w:bookmarkStart w:id="17" w:name="_Toc100217181"/>
       <w:r>
         <w:t xml:space="preserve">Running </w:t>
       </w:r>
@@ -8551,6 +8663,7 @@
       <w:r>
         <w:t>pyNRC</w:t>
       </w:r>
+      <w:bookmarkEnd w:id="17"/>
       <w:proofErr w:type="spellEnd"/>
     </w:p>
     <w:p>
@@ -8725,10 +8838,11 @@
         <w:pStyle w:val="Heading2"/>
         <w:jc w:val="both"/>
       </w:pPr>
+      <w:bookmarkStart w:id="18" w:name="_Toc100217182"/>
       <w:r>
         <w:t>Running JWST data reduction pipeline</w:t>
       </w:r>
-      <w:bookmarkEnd w:id="16"/>
+      <w:bookmarkEnd w:id="18"/>
     </w:p>
     <w:p>
       <w:pPr>
@@ -10274,49 +10388,49 @@
       </w:rPr>
     </w:lvl>
   </w:abstractNum>
-  <w:num w:numId="1">
+  <w:num w:numId="1" w16cid:durableId="488719498">
     <w:abstractNumId w:val="1"/>
   </w:num>
-  <w:num w:numId="2">
+  <w:num w:numId="2" w16cid:durableId="1012607955">
     <w:abstractNumId w:val="9"/>
   </w:num>
-  <w:num w:numId="3">
+  <w:num w:numId="3" w16cid:durableId="89129233">
     <w:abstractNumId w:val="12"/>
   </w:num>
-  <w:num w:numId="4">
+  <w:num w:numId="4" w16cid:durableId="494928196">
     <w:abstractNumId w:val="2"/>
   </w:num>
-  <w:num w:numId="5">
+  <w:num w:numId="5" w16cid:durableId="1951085879">
     <w:abstractNumId w:val="8"/>
   </w:num>
-  <w:num w:numId="6">
+  <w:num w:numId="6" w16cid:durableId="905190197">
     <w:abstractNumId w:val="13"/>
   </w:num>
-  <w:num w:numId="7">
+  <w:num w:numId="7" w16cid:durableId="481964700">
     <w:abstractNumId w:val="10"/>
   </w:num>
-  <w:num w:numId="8">
+  <w:num w:numId="8" w16cid:durableId="61409648">
     <w:abstractNumId w:val="0"/>
   </w:num>
-  <w:num w:numId="9">
+  <w:num w:numId="9" w16cid:durableId="706103617">
     <w:abstractNumId w:val="14"/>
   </w:num>
-  <w:num w:numId="10">
+  <w:num w:numId="10" w16cid:durableId="379285845">
     <w:abstractNumId w:val="5"/>
   </w:num>
-  <w:num w:numId="11">
+  <w:num w:numId="11" w16cid:durableId="1153595120">
     <w:abstractNumId w:val="7"/>
   </w:num>
-  <w:num w:numId="12">
+  <w:num w:numId="12" w16cid:durableId="532310516">
     <w:abstractNumId w:val="4"/>
   </w:num>
-  <w:num w:numId="13">
+  <w:num w:numId="13" w16cid:durableId="2078744054">
     <w:abstractNumId w:val="6"/>
   </w:num>
-  <w:num w:numId="14">
+  <w:num w:numId="14" w16cid:durableId="366566332">
     <w:abstractNumId w:val="3"/>
   </w:num>
-  <w:num w:numId="15">
+  <w:num w:numId="15" w16cid:durableId="1974020241">
     <w:abstractNumId w:val="11"/>
   </w:num>
   <w:numIdMacAtCleanup w:val="13"/>
@@ -10790,6 +10904,7 @@
   <w:style w:type="character" w:default="1" w:styleId="DefaultParagraphFont">
     <w:name w:val="Default Paragraph Font"/>
     <w:uiPriority w:val="1"/>
+    <w:semiHidden/>
     <w:unhideWhenUsed/>
   </w:style>
   <w:style w:type="table" w:default="1" w:styleId="TableNormal">

</xml_diff>